<commit_message>
insert link to every library
</commit_message>
<xml_diff>
--- a/Icon_libraries.docx
+++ b/Icon_libraries.docx
@@ -42,13 +42,16 @@
           <w:lang w:val="en-US"/>
         </w:rPr>
       </w:pPr>
-      <w:r>
-        <w:rPr>
-          <w:rFonts w:ascii="Courier New" w:hAnsi="Courier New" w:cs="Courier New"/>
-          <w:lang w:val="en-US"/>
-        </w:rPr>
-        <w:t>react-icons</w:t>
-      </w:r>
+      <w:hyperlink r:id="rId5" w:history="1">
+        <w:r>
+          <w:rPr>
+            <w:rStyle w:val="Hyperlink"/>
+            <w:rFonts w:ascii="Courier New" w:hAnsi="Courier New" w:cs="Courier New"/>
+            <w:lang w:val="en-US"/>
+          </w:rPr>
+          <w:t>react-icons</w:t>
+        </w:r>
+      </w:hyperlink>
     </w:p>
     <w:p>
       <w:pPr>
@@ -869,15 +872,17 @@
           <w:lang w:val="en-US"/>
         </w:rPr>
       </w:pPr>
-      <w:r>
-        <w:rPr>
-          <w:rFonts w:ascii="Courier New" w:hAnsi="Courier New" w:cs="Courier New"/>
-          <w:szCs w:val="24"/>
-          <w:lang w:val="en-US"/>
-        </w:rPr>
-        <w:lastRenderedPageBreak/>
-        <w:t>Ant Design Icons</w:t>
-      </w:r>
+      <w:hyperlink r:id="rId6" w:history="1">
+        <w:r>
+          <w:rPr>
+            <w:rStyle w:val="Hyperlink"/>
+            <w:rFonts w:ascii="Courier New" w:hAnsi="Courier New" w:cs="Courier New"/>
+            <w:szCs w:val="24"/>
+            <w:lang w:val="en-US"/>
+          </w:rPr>
+          <w:t>Ant Design Icons</w:t>
+        </w:r>
+      </w:hyperlink>
     </w:p>
     <w:p>
       <w:pPr>
@@ -1805,14 +1810,16 @@
           <w:lang w:val="en-US"/>
         </w:rPr>
       </w:pPr>
-      <w:r>
-        <w:rPr>
-          <w:rFonts w:ascii="Courier New" w:hAnsi="Courier New" w:cs="Courier New"/>
-          <w:lang w:val="en-US"/>
-        </w:rPr>
-        <w:lastRenderedPageBreak/>
-        <w:t>Font Awesome</w:t>
-      </w:r>
+      <w:hyperlink r:id="rId7" w:history="1">
+        <w:r>
+          <w:rPr>
+            <w:rStyle w:val="Hyperlink"/>
+            <w:rFonts w:ascii="Courier New" w:hAnsi="Courier New" w:cs="Courier New"/>
+            <w:lang w:val="en-US"/>
+          </w:rPr>
+          <w:t>Font Awesome</w:t>
+        </w:r>
+      </w:hyperlink>
     </w:p>
     <w:p>
       <w:pPr>
@@ -4709,21 +4716,42 @@
           <w:lang w:val="en-US"/>
         </w:rPr>
         <w:lastRenderedPageBreak/>
-        <w:t>react</w:t>
-      </w:r>
-      <w:r>
-        <w:rPr>
-          <w:rFonts w:ascii="Courier New" w:hAnsi="Courier New" w:cs="Courier New"/>
-          <w:lang w:val="en-US"/>
-        </w:rPr>
-        <w:t>-</w:t>
-      </w:r>
-      <w:r>
-        <w:rPr>
-          <w:rFonts w:ascii="Courier New" w:hAnsi="Courier New" w:cs="Courier New"/>
-          <w:lang w:val="en-US"/>
-        </w:rPr>
-        <w:t>feather</w:t>
+        <w:fldChar w:fldCharType="begin"/>
+      </w:r>
+      <w:r>
+        <w:rPr>
+          <w:rFonts w:ascii="Courier New" w:hAnsi="Courier New" w:cs="Courier New"/>
+          <w:lang w:val="en-US"/>
+        </w:rPr>
+        <w:instrText xml:space="preserve"> HYPERLINK "https://feathericons.com/" </w:instrText>
+      </w:r>
+      <w:r>
+        <w:rPr>
+          <w:rFonts w:ascii="Courier New" w:hAnsi="Courier New" w:cs="Courier New"/>
+          <w:lang w:val="en-US"/>
+        </w:rPr>
+      </w:r>
+      <w:r>
+        <w:rPr>
+          <w:rFonts w:ascii="Courier New" w:hAnsi="Courier New" w:cs="Courier New"/>
+          <w:lang w:val="en-US"/>
+        </w:rPr>
+        <w:fldChar w:fldCharType="separate"/>
+      </w:r>
+      <w:r>
+        <w:rPr>
+          <w:rStyle w:val="Hyperlink"/>
+          <w:rFonts w:ascii="Courier New" w:hAnsi="Courier New" w:cs="Courier New"/>
+          <w:lang w:val="en-US"/>
+        </w:rPr>
+        <w:t>react-feather</w:t>
+      </w:r>
+      <w:r>
+        <w:rPr>
+          <w:rFonts w:ascii="Courier New" w:hAnsi="Courier New" w:cs="Courier New"/>
+          <w:lang w:val="en-US"/>
+        </w:rPr>
+        <w:fldChar w:fldCharType="end"/>
       </w:r>
     </w:p>
     <w:p>
@@ -5691,23 +5719,18 @@
           <w:lang w:val="en-US"/>
         </w:rPr>
       </w:pPr>
-      <w:proofErr w:type="gramStart"/>
-      <w:r>
-        <w:rPr>
-          <w:rFonts w:ascii="Courier New" w:hAnsi="Courier New" w:cs="Courier New"/>
-          <w:lang w:val="en-US"/>
-        </w:rPr>
-        <w:lastRenderedPageBreak/>
-        <w:t>styled</w:t>
-      </w:r>
-      <w:r>
-        <w:rPr>
-          <w:rFonts w:ascii="Courier New" w:hAnsi="Courier New" w:cs="Courier New"/>
-          <w:lang w:val="en-US"/>
-        </w:rPr>
-        <w:t>-icons</w:t>
-      </w:r>
-      <w:proofErr w:type="gramEnd"/>
+      <w:hyperlink r:id="rId8" w:history="1">
+        <w:proofErr w:type="gramStart"/>
+        <w:r>
+          <w:rPr>
+            <w:rStyle w:val="Hyperlink"/>
+            <w:rFonts w:ascii="Courier New" w:hAnsi="Courier New" w:cs="Courier New"/>
+            <w:lang w:val="en-US"/>
+          </w:rPr>
+          <w:t>styled-icons</w:t>
+        </w:r>
+        <w:proofErr w:type="gramEnd"/>
+      </w:hyperlink>
     </w:p>
     <w:p>
       <w:pPr>
@@ -6697,21 +6720,16 @@
           <w:lang w:val="en-US"/>
         </w:rPr>
       </w:pPr>
-      <w:r>
-        <w:rPr>
-          <w:rFonts w:ascii="Courier New" w:hAnsi="Courier New" w:cs="Courier New"/>
-          <w:lang w:val="en-US"/>
-        </w:rPr>
-        <w:lastRenderedPageBreak/>
-        <w:t>bootstrap</w:t>
-      </w:r>
-      <w:r>
-        <w:rPr>
-          <w:rFonts w:ascii="Courier New" w:hAnsi="Courier New" w:cs="Courier New"/>
-          <w:lang w:val="en-US"/>
-        </w:rPr>
-        <w:t>-icons</w:t>
-      </w:r>
+      <w:hyperlink r:id="rId9" w:history="1">
+        <w:r>
+          <w:rPr>
+            <w:rStyle w:val="Hyperlink"/>
+            <w:rFonts w:ascii="Courier New" w:hAnsi="Courier New" w:cs="Courier New"/>
+            <w:lang w:val="en-US"/>
+          </w:rPr>
+          <w:t>bootstrap-icons</w:t>
+        </w:r>
+      </w:hyperlink>
     </w:p>
     <w:p>
       <w:pPr>
@@ -9169,6 +9187,29 @@
     <w:basedOn w:val="DefaultParagraphFont"/>
     <w:rsid w:val="00D52333"/>
   </w:style>
+  <w:style w:type="character" w:styleId="Hyperlink">
+    <w:name w:val="Hyperlink"/>
+    <w:basedOn w:val="DefaultParagraphFont"/>
+    <w:uiPriority w:val="99"/>
+    <w:unhideWhenUsed/>
+    <w:rsid w:val="00894C44"/>
+    <w:rPr>
+      <w:color w:val="0563C1" w:themeColor="hyperlink"/>
+      <w:u w:val="single"/>
+    </w:rPr>
+  </w:style>
+  <w:style w:type="character" w:styleId="UnresolvedMention">
+    <w:name w:val="Unresolved Mention"/>
+    <w:basedOn w:val="DefaultParagraphFont"/>
+    <w:uiPriority w:val="99"/>
+    <w:semiHidden/>
+    <w:unhideWhenUsed/>
+    <w:rsid w:val="00894C44"/>
+    <w:rPr>
+      <w:color w:val="605E5C"/>
+      <w:shd w:val="clear" w:color="auto" w:fill="E1DFDD"/>
+    </w:rPr>
+  </w:style>
 </w:styles>
 </file>
 

</xml_diff>